<commit_message>
1.修改时间传值的bug 2.新增当天历史曲线查询接口 Signed-off-by: shangqi123 <59799517@qq.com>
</commit_message>
<xml_diff>
--- a/app接口文档.docx
+++ b/app接口文档.docx
@@ -152,6 +152,12 @@
             <w:insideV w:val="single" w:color="auto" w:sz="4" w:space="0"/>
           </w:tblBorders>
           <w:tblLayout w:type="fixed"/>
+          <w:tblCellMar>
+            <w:top w:w="0" w:type="dxa"/>
+            <w:left w:w="108" w:type="dxa"/>
+            <w:bottom w:w="0" w:type="dxa"/>
+            <w:right w:w="108" w:type="dxa"/>
+          </w:tblCellMar>
         </w:tblPrEx>
         <w:tc>
           <w:tcPr>
@@ -265,6 +271,97 @@
           </w:p>
         </w:tc>
       </w:tr>
+      <w:tr>
+        <w:tblPrEx>
+          <w:tblBorders>
+            <w:top w:val="single" w:color="auto" w:sz="4" w:space="0"/>
+            <w:left w:val="single" w:color="auto" w:sz="4" w:space="0"/>
+            <w:bottom w:val="single" w:color="auto" w:sz="4" w:space="0"/>
+            <w:right w:val="single" w:color="auto" w:sz="4" w:space="0"/>
+            <w:insideH w:val="single" w:color="auto" w:sz="4" w:space="0"/>
+            <w:insideV w:val="single" w:color="auto" w:sz="4" w:space="0"/>
+          </w:tblBorders>
+          <w:tblLayout w:type="fixed"/>
+          <w:tblCellMar>
+            <w:top w:w="0" w:type="dxa"/>
+            <w:left w:w="108" w:type="dxa"/>
+            <w:bottom w:w="0" w:type="dxa"/>
+            <w:right w:w="108" w:type="dxa"/>
+          </w:tblCellMar>
+        </w:tblPrEx>
+        <w:tc>
+          <w:tcPr>
+            <w:tcW w:w="2468" w:type="dxa"/>
+          </w:tcPr>
+          <w:p>
+            <w:pPr>
+              <w:jc w:val="center"/>
+              <w:rPr>
+                <w:rFonts w:hint="eastAsia"/>
+                <w:vertAlign w:val="baseline"/>
+                <w:lang w:val="en-US" w:eastAsia="zh-CN"/>
+              </w:rPr>
+            </w:pPr>
+            <w:r>
+              <w:rPr>
+                <w:rFonts w:hint="eastAsia"/>
+                <w:vertAlign w:val="baseline"/>
+                <w:lang w:val="en-US" w:eastAsia="zh-CN"/>
+              </w:rPr>
+              <w:t>2017-3-2</w:t>
+            </w:r>
+          </w:p>
+        </w:tc>
+        <w:tc>
+          <w:tcPr>
+            <w:tcW w:w="6054" w:type="dxa"/>
+          </w:tcPr>
+          <w:p>
+            <w:pPr>
+              <w:numPr>
+                <w:ilvl w:val="0"/>
+                <w:numId w:val="1"/>
+              </w:numPr>
+              <w:jc w:val="center"/>
+              <w:rPr>
+                <w:rFonts w:hint="eastAsia"/>
+                <w:vertAlign w:val="baseline"/>
+                <w:lang w:val="en-US" w:eastAsia="zh-CN"/>
+              </w:rPr>
+            </w:pPr>
+            <w:r>
+              <w:rPr>
+                <w:rFonts w:hint="eastAsia"/>
+                <w:vertAlign w:val="baseline"/>
+                <w:lang w:val="en-US" w:eastAsia="zh-CN"/>
+              </w:rPr>
+              <w:t>修改时间传值的bug</w:t>
+            </w:r>
+          </w:p>
+          <w:p>
+            <w:pPr>
+              <w:numPr>
+                <w:ilvl w:val="0"/>
+                <w:numId w:val="1"/>
+              </w:numPr>
+              <w:jc w:val="center"/>
+              <w:rPr>
+                <w:rFonts w:hint="eastAsia"/>
+                <w:vertAlign w:val="baseline"/>
+                <w:lang w:val="en-US" w:eastAsia="zh-CN"/>
+              </w:rPr>
+            </w:pPr>
+            <w:r>
+              <w:rPr>
+                <w:rFonts w:hint="eastAsia"/>
+                <w:vertAlign w:val="baseline"/>
+                <w:lang w:val="en-US" w:eastAsia="zh-CN"/>
+              </w:rPr>
+              <w:t>新增当天历史曲线查询接口</w:t>
+            </w:r>
+          </w:p>
+        </w:tc>
+      </w:tr>
     </w:tbl>
     <w:p>
       <w:pPr>
@@ -303,8 +400,8 @@
           <w:rFonts w:hint="eastAsia"/>
         </w:rPr>
       </w:pPr>
-      <w:bookmarkStart w:id="0" w:name="_Toc130027128"/>
-      <w:bookmarkStart w:id="1" w:name="_Toc21414"/>
+      <w:bookmarkStart w:id="0" w:name="_Toc21414"/>
+      <w:bookmarkStart w:id="1" w:name="_Toc130027128"/>
       <w:r>
         <w:rPr>
           <w:rFonts w:hint="eastAsia"/>
@@ -961,7 +1058,7 @@
                 <w:shd w:val="clear" w:color="FFFFFF" w:fill="D9D9D9"/>
                 <w:lang w:val="en-US" w:eastAsia="zh-CN"/>
               </w:rPr>
-              <w:t xml:space="preserve">yyy/mm/dd/HH/mm 请求 </w:t>
+              <w:t xml:space="preserve">yyy/MM/dd/HH/mm 请求 </w:t>
             </w:r>
           </w:p>
         </w:tc>
@@ -2021,12 +2118,6 @@
             <w:insideV w:val="single" w:color="000000" w:sz="4" w:space="0"/>
           </w:tblBorders>
           <w:tblLayout w:type="fixed"/>
-          <w:tblCellMar>
-            <w:top w:w="0" w:type="dxa"/>
-            <w:left w:w="108" w:type="dxa"/>
-            <w:bottom w:w="0" w:type="dxa"/>
-            <w:right w:w="108" w:type="dxa"/>
-          </w:tblCellMar>
         </w:tblPrEx>
         <w:tc>
           <w:tcPr>
@@ -2324,14 +2415,6 @@
       </w:tr>
       <w:tr>
         <w:tblPrEx>
-          <w:tblBorders>
-            <w:top w:val="single" w:color="000000" w:sz="4" w:space="0"/>
-            <w:left w:val="single" w:color="000000" w:sz="4" w:space="0"/>
-            <w:bottom w:val="single" w:color="000000" w:sz="4" w:space="0"/>
-            <w:right w:val="single" w:color="000000" w:sz="4" w:space="0"/>
-            <w:insideH w:val="single" w:color="000000" w:sz="4" w:space="0"/>
-            <w:insideV w:val="single" w:color="000000" w:sz="4" w:space="0"/>
-          </w:tblBorders>
           <w:tblLayout w:type="fixed"/>
           <w:tblCellMar>
             <w:top w:w="0" w:type="dxa"/>
@@ -4426,12 +4509,6 @@
             <w:insideV w:val="single" w:color="000000" w:sz="4" w:space="0"/>
           </w:tblBorders>
           <w:tblLayout w:type="fixed"/>
-          <w:tblCellMar>
-            <w:top w:w="0" w:type="dxa"/>
-            <w:left w:w="108" w:type="dxa"/>
-            <w:bottom w:w="0" w:type="dxa"/>
-            <w:right w:w="108" w:type="dxa"/>
-          </w:tblCellMar>
         </w:tblPrEx>
         <w:tc>
           <w:tcPr>
@@ -5023,8 +5100,6 @@
         </w:rPr>
         <w:t xml:space="preserve">4.4.1 </w:t>
       </w:r>
-      <w:bookmarkStart w:id="6" w:name="_GoBack"/>
-      <w:bookmarkEnd w:id="6"/>
       <w:r>
         <w:rPr>
           <w:rStyle w:val="6"/>
@@ -5517,12 +5592,6 @@
             <w:insideV w:val="single" w:color="000000" w:sz="4" w:space="0"/>
           </w:tblBorders>
           <w:tblLayout w:type="fixed"/>
-          <w:tblCellMar>
-            <w:top w:w="0" w:type="dxa"/>
-            <w:left w:w="108" w:type="dxa"/>
-            <w:bottom w:w="0" w:type="dxa"/>
-            <w:right w:w="108" w:type="dxa"/>
-          </w:tblCellMar>
         </w:tblPrEx>
         <w:tc>
           <w:tcPr>
@@ -6313,6 +6382,1103 @@
         </w:rPr>
       </w:pPr>
     </w:p>
+    <w:p>
+      <w:pPr>
+        <w:ind w:firstLine="1040" w:firstLineChars="0"/>
+        <w:rPr>
+          <w:rStyle w:val="6"/>
+          <w:rFonts w:hint="eastAsia"/>
+          <w:sz w:val="24"/>
+          <w:szCs w:val="21"/>
+          <w:lang w:val="en-US" w:eastAsia="zh-CN"/>
+        </w:rPr>
+      </w:pPr>
+    </w:p>
+    <w:p>
+      <w:pPr>
+        <w:ind w:firstLine="1040" w:firstLineChars="0"/>
+        <w:rPr>
+          <w:rStyle w:val="6"/>
+          <w:rFonts w:hint="eastAsia" w:cstheme="minorBidi"/>
+          <w:b/>
+          <w:color w:val="FF0000"/>
+          <w:kern w:val="2"/>
+          <w:sz w:val="24"/>
+          <w:szCs w:val="21"/>
+          <w:lang w:val="en-US" w:eastAsia="zh-CN" w:bidi="ar-SA"/>
+        </w:rPr>
+      </w:pPr>
+      <w:r>
+        <w:rPr>
+          <w:rStyle w:val="6"/>
+          <w:rFonts w:hint="eastAsia" w:cstheme="minorBidi"/>
+          <w:b/>
+          <w:kern w:val="2"/>
+          <w:sz w:val="24"/>
+          <w:szCs w:val="21"/>
+          <w:lang w:val="en-US" w:eastAsia="zh-CN" w:bidi="ar-SA"/>
+        </w:rPr>
+        <w:t xml:space="preserve">4.5.1 </w:t>
+      </w:r>
+      <w:r>
+        <w:rPr>
+          <w:rStyle w:val="6"/>
+          <w:rFonts w:hint="eastAsia" w:cstheme="minorBidi"/>
+          <w:b/>
+          <w:color w:val="FF0000"/>
+          <w:kern w:val="2"/>
+          <w:sz w:val="24"/>
+          <w:szCs w:val="21"/>
+          <w:lang w:val="en-US" w:eastAsia="zh-CN" w:bidi="ar-SA"/>
+        </w:rPr>
+        <w:t>查询当天的平均历史曲线</w:t>
+      </w:r>
+    </w:p>
+    <w:tbl>
+      <w:tblPr>
+        <w:tblStyle w:val="8"/>
+        <w:tblpPr w:leftFromText="180" w:rightFromText="180" w:vertAnchor="text" w:horzAnchor="page" w:tblpX="2609" w:tblpY="375"/>
+        <w:tblOverlap w:val="never"/>
+        <w:tblW w:w="8057" w:type="dxa"/>
+        <w:tblInd w:w="0" w:type="dxa"/>
+        <w:tblBorders>
+          <w:top w:val="single" w:color="000000" w:sz="4" w:space="0"/>
+          <w:left w:val="single" w:color="000000" w:sz="4" w:space="0"/>
+          <w:bottom w:val="single" w:color="000000" w:sz="4" w:space="0"/>
+          <w:right w:val="single" w:color="000000" w:sz="4" w:space="0"/>
+          <w:insideH w:val="single" w:color="000000" w:sz="4" w:space="0"/>
+          <w:insideV w:val="single" w:color="000000" w:sz="4" w:space="0"/>
+        </w:tblBorders>
+        <w:tblLayout w:type="fixed"/>
+        <w:tblCellMar>
+          <w:top w:w="0" w:type="dxa"/>
+          <w:left w:w="108" w:type="dxa"/>
+          <w:bottom w:w="0" w:type="dxa"/>
+          <w:right w:w="108" w:type="dxa"/>
+        </w:tblCellMar>
+      </w:tblPr>
+      <w:tblGrid>
+        <w:gridCol w:w="1820"/>
+        <w:gridCol w:w="6237"/>
+      </w:tblGrid>
+      <w:tr>
+        <w:tblPrEx>
+          <w:tblBorders>
+            <w:top w:val="single" w:color="000000" w:sz="4" w:space="0"/>
+            <w:left w:val="single" w:color="000000" w:sz="4" w:space="0"/>
+            <w:bottom w:val="single" w:color="000000" w:sz="4" w:space="0"/>
+            <w:right w:val="single" w:color="000000" w:sz="4" w:space="0"/>
+            <w:insideH w:val="single" w:color="000000" w:sz="4" w:space="0"/>
+            <w:insideV w:val="single" w:color="000000" w:sz="4" w:space="0"/>
+          </w:tblBorders>
+          <w:tblLayout w:type="fixed"/>
+          <w:tblCellMar>
+            <w:top w:w="0" w:type="dxa"/>
+            <w:left w:w="108" w:type="dxa"/>
+            <w:bottom w:w="0" w:type="dxa"/>
+            <w:right w:w="108" w:type="dxa"/>
+          </w:tblCellMar>
+        </w:tblPrEx>
+        <w:trPr>
+          <w:trHeight w:val="258" w:hRule="atLeast"/>
+        </w:trPr>
+        <w:tc>
+          <w:tcPr>
+            <w:tcW w:w="1820" w:type="dxa"/>
+            <w:shd w:val="clear" w:color="auto" w:fill="FFFFCC"/>
+          </w:tcPr>
+          <w:p>
+            <w:pPr>
+              <w:rPr>
+                <w:rFonts w:ascii="微软雅黑" w:hAnsi="微软雅黑" w:eastAsia="微软雅黑"/>
+                <w:b/>
+                <w:sz w:val="18"/>
+                <w:szCs w:val="18"/>
+              </w:rPr>
+            </w:pPr>
+            <w:r>
+              <w:rPr>
+                <w:rFonts w:hint="eastAsia" w:ascii="微软雅黑" w:hAnsi="微软雅黑" w:eastAsia="微软雅黑"/>
+                <w:b/>
+                <w:sz w:val="18"/>
+                <w:szCs w:val="18"/>
+              </w:rPr>
+              <w:t>用途</w:t>
+            </w:r>
+          </w:p>
+        </w:tc>
+        <w:tc>
+          <w:tcPr>
+            <w:tcW w:w="6237" w:type="dxa"/>
+          </w:tcPr>
+          <w:p>
+            <w:pPr>
+              <w:rPr>
+                <w:rFonts w:ascii="微软雅黑" w:hAnsi="微软雅黑" w:eastAsia="微软雅黑"/>
+                <w:sz w:val="18"/>
+                <w:szCs w:val="18"/>
+              </w:rPr>
+            </w:pPr>
+            <w:r>
+              <w:rPr>
+                <w:rFonts w:hint="eastAsia" w:ascii="微软雅黑" w:hAnsi="微软雅黑" w:eastAsia="微软雅黑"/>
+                <w:sz w:val="18"/>
+                <w:szCs w:val="18"/>
+                <w:lang w:val="en-US" w:eastAsia="zh-CN"/>
+              </w:rPr>
+              <w:t>查询当天的平均历史曲线</w:t>
+            </w:r>
+          </w:p>
+        </w:tc>
+      </w:tr>
+      <w:tr>
+        <w:tblPrEx>
+          <w:tblBorders>
+            <w:top w:val="single" w:color="000000" w:sz="4" w:space="0"/>
+            <w:left w:val="single" w:color="000000" w:sz="4" w:space="0"/>
+            <w:bottom w:val="single" w:color="000000" w:sz="4" w:space="0"/>
+            <w:right w:val="single" w:color="000000" w:sz="4" w:space="0"/>
+            <w:insideH w:val="single" w:color="000000" w:sz="4" w:space="0"/>
+            <w:insideV w:val="single" w:color="000000" w:sz="4" w:space="0"/>
+          </w:tblBorders>
+          <w:tblLayout w:type="fixed"/>
+          <w:tblCellMar>
+            <w:top w:w="0" w:type="dxa"/>
+            <w:left w:w="108" w:type="dxa"/>
+            <w:bottom w:w="0" w:type="dxa"/>
+            <w:right w:w="108" w:type="dxa"/>
+          </w:tblCellMar>
+        </w:tblPrEx>
+        <w:tc>
+          <w:tcPr>
+            <w:tcW w:w="1820" w:type="dxa"/>
+            <w:shd w:val="clear" w:color="auto" w:fill="FFFFCC"/>
+          </w:tcPr>
+          <w:p>
+            <w:pPr>
+              <w:rPr>
+                <w:rFonts w:ascii="微软雅黑" w:hAnsi="微软雅黑" w:eastAsia="微软雅黑"/>
+                <w:b/>
+                <w:sz w:val="18"/>
+                <w:szCs w:val="18"/>
+              </w:rPr>
+            </w:pPr>
+            <w:r>
+              <w:rPr>
+                <w:rFonts w:hint="eastAsia" w:ascii="微软雅黑" w:hAnsi="微软雅黑" w:eastAsia="微软雅黑"/>
+                <w:b/>
+                <w:sz w:val="18"/>
+                <w:szCs w:val="18"/>
+              </w:rPr>
+              <w:t>请求地址</w:t>
+            </w:r>
+          </w:p>
+        </w:tc>
+        <w:tc>
+          <w:tcPr>
+            <w:tcW w:w="6237" w:type="dxa"/>
+          </w:tcPr>
+          <w:p>
+            <w:pPr>
+              <w:rPr>
+                <w:rFonts w:ascii="微软雅黑" w:hAnsi="微软雅黑" w:eastAsia="微软雅黑"/>
+                <w:sz w:val="18"/>
+                <w:szCs w:val="18"/>
+              </w:rPr>
+            </w:pPr>
+            <w:r>
+              <w:rPr>
+                <w:rFonts w:hint="eastAsia" w:ascii="微软雅黑" w:hAnsi="微软雅黑" w:eastAsia="微软雅黑"/>
+                <w:sz w:val="18"/>
+                <w:szCs w:val="18"/>
+              </w:rPr>
+              <w:t>http://192.168.1.148:8080/Html5App/selectavgvalue.action</w:t>
+            </w:r>
+          </w:p>
+        </w:tc>
+      </w:tr>
+      <w:tr>
+        <w:tblPrEx>
+          <w:tblBorders>
+            <w:top w:val="single" w:color="000000" w:sz="4" w:space="0"/>
+            <w:left w:val="single" w:color="000000" w:sz="4" w:space="0"/>
+            <w:bottom w:val="single" w:color="000000" w:sz="4" w:space="0"/>
+            <w:right w:val="single" w:color="000000" w:sz="4" w:space="0"/>
+            <w:insideH w:val="single" w:color="000000" w:sz="4" w:space="0"/>
+            <w:insideV w:val="single" w:color="000000" w:sz="4" w:space="0"/>
+          </w:tblBorders>
+          <w:tblLayout w:type="fixed"/>
+          <w:tblCellMar>
+            <w:top w:w="0" w:type="dxa"/>
+            <w:left w:w="108" w:type="dxa"/>
+            <w:bottom w:w="0" w:type="dxa"/>
+            <w:right w:w="108" w:type="dxa"/>
+          </w:tblCellMar>
+        </w:tblPrEx>
+        <w:trPr>
+          <w:trHeight w:val="328" w:hRule="atLeast"/>
+        </w:trPr>
+        <w:tc>
+          <w:tcPr>
+            <w:tcW w:w="1820" w:type="dxa"/>
+            <w:shd w:val="clear" w:color="auto" w:fill="FFFFCC"/>
+          </w:tcPr>
+          <w:p>
+            <w:pPr>
+              <w:rPr>
+                <w:rFonts w:ascii="微软雅黑" w:hAnsi="微软雅黑" w:eastAsia="微软雅黑"/>
+                <w:b/>
+                <w:sz w:val="18"/>
+                <w:szCs w:val="18"/>
+              </w:rPr>
+            </w:pPr>
+            <w:r>
+              <w:rPr>
+                <w:rFonts w:hint="eastAsia" w:ascii="微软雅黑" w:hAnsi="微软雅黑" w:eastAsia="微软雅黑"/>
+                <w:b/>
+                <w:sz w:val="18"/>
+                <w:szCs w:val="18"/>
+              </w:rPr>
+              <w:t>请求方式</w:t>
+            </w:r>
+          </w:p>
+        </w:tc>
+        <w:tc>
+          <w:tcPr>
+            <w:tcW w:w="6237" w:type="dxa"/>
+          </w:tcPr>
+          <w:p>
+            <w:pPr>
+              <w:rPr>
+                <w:rFonts w:ascii="微软雅黑" w:hAnsi="微软雅黑" w:eastAsia="微软雅黑"/>
+                <w:sz w:val="18"/>
+                <w:szCs w:val="18"/>
+              </w:rPr>
+            </w:pPr>
+            <w:r>
+              <w:rPr>
+                <w:rFonts w:hint="eastAsia" w:ascii="微软雅黑" w:hAnsi="微软雅黑" w:eastAsia="微软雅黑"/>
+                <w:sz w:val="18"/>
+                <w:szCs w:val="18"/>
+              </w:rPr>
+              <w:t>HTTP POST</w:t>
+            </w:r>
+          </w:p>
+        </w:tc>
+      </w:tr>
+    </w:tbl>
+    <w:p>
+      <w:pPr>
+        <w:ind w:firstLine="1040" w:firstLineChars="0"/>
+        <w:rPr>
+          <w:rStyle w:val="6"/>
+          <w:rFonts w:hint="eastAsia" w:asciiTheme="minorHAnsi" w:hAnsiTheme="minorHAnsi" w:eastAsiaTheme="minorEastAsia" w:cstheme="minorBidi"/>
+          <w:b/>
+          <w:kern w:val="2"/>
+          <w:sz w:val="24"/>
+          <w:szCs w:val="21"/>
+          <w:lang w:val="en-US" w:eastAsia="zh-CN" w:bidi="ar-SA"/>
+        </w:rPr>
+      </w:pPr>
+    </w:p>
+    <w:p>
+      <w:pPr>
+        <w:ind w:firstLine="1040" w:firstLineChars="0"/>
+        <w:rPr>
+          <w:rStyle w:val="6"/>
+          <w:rFonts w:hint="eastAsia" w:asciiTheme="minorHAnsi" w:hAnsiTheme="minorHAnsi" w:eastAsiaTheme="minorEastAsia" w:cstheme="minorBidi"/>
+          <w:b/>
+          <w:kern w:val="2"/>
+          <w:sz w:val="24"/>
+          <w:szCs w:val="21"/>
+          <w:lang w:val="en-US" w:eastAsia="zh-CN" w:bidi="ar-SA"/>
+        </w:rPr>
+      </w:pPr>
+      <w:r>
+        <w:rPr>
+          <w:rStyle w:val="6"/>
+          <w:rFonts w:hint="eastAsia" w:asciiTheme="minorHAnsi" w:hAnsiTheme="minorHAnsi" w:eastAsiaTheme="minorEastAsia" w:cstheme="minorBidi"/>
+          <w:b/>
+          <w:kern w:val="2"/>
+          <w:sz w:val="24"/>
+          <w:szCs w:val="21"/>
+          <w:lang w:val="en-US" w:eastAsia="zh-CN" w:bidi="ar-SA"/>
+        </w:rPr>
+        <w:t>4.</w:t>
+      </w:r>
+    </w:p>
+    <w:p>
+      <w:pPr>
+        <w:ind w:firstLine="1040" w:firstLineChars="0"/>
+        <w:rPr>
+          <w:rStyle w:val="6"/>
+          <w:rFonts w:hint="eastAsia" w:asciiTheme="minorHAnsi" w:hAnsiTheme="minorHAnsi" w:eastAsiaTheme="minorEastAsia" w:cstheme="minorBidi"/>
+          <w:b/>
+          <w:kern w:val="2"/>
+          <w:sz w:val="24"/>
+          <w:szCs w:val="21"/>
+          <w:lang w:val="en-US" w:eastAsia="zh-CN" w:bidi="ar-SA"/>
+        </w:rPr>
+      </w:pPr>
+    </w:p>
+    <w:p>
+      <w:pPr>
+        <w:ind w:firstLine="1040" w:firstLineChars="0"/>
+        <w:rPr>
+          <w:rStyle w:val="6"/>
+          <w:rFonts w:hint="eastAsia" w:cstheme="minorBidi"/>
+          <w:b/>
+          <w:kern w:val="2"/>
+          <w:sz w:val="24"/>
+          <w:szCs w:val="21"/>
+          <w:lang w:val="en-US" w:eastAsia="zh-CN" w:bidi="ar-SA"/>
+        </w:rPr>
+      </w:pPr>
+      <w:r>
+        <w:rPr>
+          <w:rStyle w:val="6"/>
+          <w:rFonts w:hint="eastAsia" w:cstheme="minorBidi"/>
+          <w:b/>
+          <w:kern w:val="2"/>
+          <w:sz w:val="24"/>
+          <w:szCs w:val="21"/>
+          <w:lang w:val="en-US" w:eastAsia="zh-CN" w:bidi="ar-SA"/>
+        </w:rPr>
+        <w:t xml:space="preserve">4       </w:t>
+      </w:r>
+    </w:p>
+    <w:p>
+      <w:pPr>
+        <w:ind w:firstLine="1040" w:firstLineChars="0"/>
+        <w:rPr>
+          <w:rStyle w:val="6"/>
+          <w:rFonts w:hint="eastAsia" w:asciiTheme="minorHAnsi" w:hAnsiTheme="minorHAnsi" w:eastAsiaTheme="minorEastAsia" w:cstheme="minorBidi"/>
+          <w:b/>
+          <w:kern w:val="2"/>
+          <w:sz w:val="24"/>
+          <w:szCs w:val="21"/>
+          <w:lang w:val="en-US" w:eastAsia="zh-CN" w:bidi="ar-SA"/>
+        </w:rPr>
+      </w:pPr>
+      <w:r>
+        <w:rPr>
+          <w:rStyle w:val="6"/>
+          <w:rFonts w:hint="eastAsia" w:cstheme="minorBidi"/>
+          <w:b/>
+          <w:kern w:val="2"/>
+          <w:sz w:val="24"/>
+          <w:szCs w:val="21"/>
+          <w:lang w:val="en-US" w:eastAsia="zh-CN" w:bidi="ar-SA"/>
+        </w:rPr>
+        <w:t>4.5.2请求消息</w:t>
+      </w:r>
+    </w:p>
+    <w:tbl>
+      <w:tblPr>
+        <w:tblStyle w:val="8"/>
+        <w:tblW w:w="8046" w:type="dxa"/>
+        <w:tblInd w:w="851" w:type="dxa"/>
+        <w:tblBorders>
+          <w:top w:val="single" w:color="000000" w:sz="4" w:space="0"/>
+          <w:left w:val="single" w:color="000000" w:sz="4" w:space="0"/>
+          <w:bottom w:val="single" w:color="000000" w:sz="4" w:space="0"/>
+          <w:right w:val="single" w:color="000000" w:sz="4" w:space="0"/>
+          <w:insideH w:val="single" w:color="000000" w:sz="4" w:space="0"/>
+          <w:insideV w:val="single" w:color="000000" w:sz="4" w:space="0"/>
+        </w:tblBorders>
+        <w:tblLayout w:type="fixed"/>
+        <w:tblCellMar>
+          <w:top w:w="0" w:type="dxa"/>
+          <w:left w:w="108" w:type="dxa"/>
+          <w:bottom w:w="0" w:type="dxa"/>
+          <w:right w:w="108" w:type="dxa"/>
+        </w:tblCellMar>
+      </w:tblPr>
+      <w:tblGrid>
+        <w:gridCol w:w="2518"/>
+        <w:gridCol w:w="5528"/>
+      </w:tblGrid>
+      <w:tr>
+        <w:tblPrEx>
+          <w:tblBorders>
+            <w:top w:val="single" w:color="000000" w:sz="4" w:space="0"/>
+            <w:left w:val="single" w:color="000000" w:sz="4" w:space="0"/>
+            <w:bottom w:val="single" w:color="000000" w:sz="4" w:space="0"/>
+            <w:right w:val="single" w:color="000000" w:sz="4" w:space="0"/>
+            <w:insideH w:val="single" w:color="000000" w:sz="4" w:space="0"/>
+            <w:insideV w:val="single" w:color="000000" w:sz="4" w:space="0"/>
+          </w:tblBorders>
+          <w:tblLayout w:type="fixed"/>
+          <w:tblCellMar>
+            <w:top w:w="0" w:type="dxa"/>
+            <w:left w:w="108" w:type="dxa"/>
+            <w:bottom w:w="0" w:type="dxa"/>
+            <w:right w:w="108" w:type="dxa"/>
+          </w:tblCellMar>
+        </w:tblPrEx>
+        <w:tc>
+          <w:tcPr>
+            <w:tcW w:w="2518" w:type="dxa"/>
+            <w:shd w:val="clear" w:color="auto" w:fill="FFFFCC"/>
+          </w:tcPr>
+          <w:p>
+            <w:pPr>
+              <w:pStyle w:val="14"/>
+              <w:ind w:firstLine="0"/>
+              <w:rPr>
+                <w:rFonts w:ascii="微软雅黑" w:hAnsi="微软雅黑" w:eastAsia="微软雅黑"/>
+                <w:b/>
+                <w:sz w:val="18"/>
+                <w:szCs w:val="18"/>
+              </w:rPr>
+            </w:pPr>
+            <w:r>
+              <w:rPr>
+                <w:rFonts w:hint="eastAsia" w:ascii="微软雅黑" w:hAnsi="微软雅黑" w:eastAsia="微软雅黑"/>
+                <w:b/>
+                <w:sz w:val="18"/>
+                <w:szCs w:val="18"/>
+              </w:rPr>
+              <w:t>参数字段</w:t>
+            </w:r>
+          </w:p>
+        </w:tc>
+        <w:tc>
+          <w:tcPr>
+            <w:tcW w:w="5528" w:type="dxa"/>
+            <w:shd w:val="clear" w:color="auto" w:fill="FFFFCC"/>
+          </w:tcPr>
+          <w:p>
+            <w:pPr>
+              <w:pStyle w:val="14"/>
+              <w:ind w:firstLine="0"/>
+              <w:rPr>
+                <w:rFonts w:ascii="微软雅黑" w:hAnsi="微软雅黑" w:eastAsia="微软雅黑"/>
+                <w:b/>
+                <w:sz w:val="18"/>
+                <w:szCs w:val="18"/>
+              </w:rPr>
+            </w:pPr>
+            <w:r>
+              <w:rPr>
+                <w:rFonts w:hint="eastAsia" w:ascii="微软雅黑" w:hAnsi="微软雅黑" w:eastAsia="微软雅黑"/>
+                <w:b/>
+                <w:sz w:val="18"/>
+                <w:szCs w:val="18"/>
+              </w:rPr>
+              <w:t>字段说明</w:t>
+            </w:r>
+          </w:p>
+        </w:tc>
+      </w:tr>
+      <w:tr>
+        <w:tblPrEx>
+          <w:tblBorders>
+            <w:top w:val="single" w:color="000000" w:sz="4" w:space="0"/>
+            <w:left w:val="single" w:color="000000" w:sz="4" w:space="0"/>
+            <w:bottom w:val="single" w:color="000000" w:sz="4" w:space="0"/>
+            <w:right w:val="single" w:color="000000" w:sz="4" w:space="0"/>
+            <w:insideH w:val="single" w:color="000000" w:sz="4" w:space="0"/>
+            <w:insideV w:val="single" w:color="000000" w:sz="4" w:space="0"/>
+          </w:tblBorders>
+          <w:tblLayout w:type="fixed"/>
+        </w:tblPrEx>
+        <w:tc>
+          <w:tcPr>
+            <w:tcW w:w="2518" w:type="dxa"/>
+            <w:shd w:val="clear" w:color="auto" w:fill="DBE5F1"/>
+          </w:tcPr>
+          <w:p>
+            <w:r>
+              <w:rPr>
+                <w:rFonts w:hint="eastAsia"/>
+                <w:lang w:val="en-US" w:eastAsia="zh-CN"/>
+              </w:rPr>
+              <w:t>jfmc</w:t>
+            </w:r>
+          </w:p>
+        </w:tc>
+        <w:tc>
+          <w:tcPr>
+            <w:tcW w:w="5528" w:type="dxa"/>
+            <w:shd w:val="clear" w:color="auto" w:fill="DBE5F1"/>
+          </w:tcPr>
+          <w:p>
+            <w:pPr>
+              <w:rPr>
+                <w:rFonts w:hint="eastAsia" w:eastAsiaTheme="minorEastAsia"/>
+                <w:lang w:val="en-US" w:eastAsia="zh-CN"/>
+              </w:rPr>
+            </w:pPr>
+            <w:r>
+              <w:rPr>
+                <w:rFonts w:hint="eastAsia"/>
+                <w:lang w:val="en-US" w:eastAsia="zh-CN"/>
+              </w:rPr>
+              <w:t>查询的机房名称（例如jf1_ups1_axdy）</w:t>
+            </w:r>
+          </w:p>
+        </w:tc>
+      </w:tr>
+      <w:tr>
+        <w:tblPrEx>
+          <w:tblBorders>
+            <w:top w:val="single" w:color="000000" w:sz="4" w:space="0"/>
+            <w:left w:val="single" w:color="000000" w:sz="4" w:space="0"/>
+            <w:bottom w:val="single" w:color="000000" w:sz="4" w:space="0"/>
+            <w:right w:val="single" w:color="000000" w:sz="4" w:space="0"/>
+            <w:insideH w:val="single" w:color="000000" w:sz="4" w:space="0"/>
+            <w:insideV w:val="single" w:color="000000" w:sz="4" w:space="0"/>
+          </w:tblBorders>
+          <w:tblLayout w:type="fixed"/>
+          <w:tblCellMar>
+            <w:top w:w="0" w:type="dxa"/>
+            <w:left w:w="108" w:type="dxa"/>
+            <w:bottom w:w="0" w:type="dxa"/>
+            <w:right w:w="108" w:type="dxa"/>
+          </w:tblCellMar>
+        </w:tblPrEx>
+        <w:tc>
+          <w:tcPr>
+            <w:tcW w:w="2518" w:type="dxa"/>
+            <w:shd w:val="clear" w:color="auto" w:fill="DBE5F1"/>
+          </w:tcPr>
+          <w:p>
+            <w:pPr>
+              <w:rPr>
+                <w:rFonts w:hint="eastAsia" w:ascii="Consolas" w:hAnsi="Consolas" w:eastAsia="Consolas"/>
+                <w:color w:val="79ABFF"/>
+                <w:sz w:val="30"/>
+                <w:highlight w:val="black"/>
+              </w:rPr>
+            </w:pPr>
+            <w:r>
+              <w:rPr>
+                <w:rFonts w:hint="eastAsia"/>
+                <w:lang w:val="en-US" w:eastAsia="zh-CN"/>
+              </w:rPr>
+              <w:t>date</w:t>
+            </w:r>
+          </w:p>
+        </w:tc>
+        <w:tc>
+          <w:tcPr>
+            <w:tcW w:w="5528" w:type="dxa"/>
+            <w:shd w:val="clear" w:color="auto" w:fill="DBE5F1"/>
+          </w:tcPr>
+          <w:p>
+            <w:pPr>
+              <w:rPr>
+                <w:rFonts w:hint="eastAsia"/>
+                <w:lang w:val="en-US" w:eastAsia="zh-CN"/>
+              </w:rPr>
+            </w:pPr>
+            <w:r>
+              <w:rPr>
+                <w:rFonts w:hint="eastAsia"/>
+                <w:lang w:val="en-US" w:eastAsia="zh-CN"/>
+              </w:rPr>
+              <w:t>需要查询的日期（2014-02-14）</w:t>
+            </w:r>
+          </w:p>
+        </w:tc>
+      </w:tr>
+    </w:tbl>
+    <w:p>
+      <w:pPr>
+        <w:ind w:firstLine="1040" w:firstLineChars="0"/>
+        <w:rPr>
+          <w:rStyle w:val="6"/>
+          <w:rFonts w:hint="eastAsia" w:asciiTheme="minorHAnsi" w:hAnsiTheme="minorHAnsi" w:eastAsiaTheme="minorEastAsia" w:cstheme="minorBidi"/>
+          <w:b/>
+          <w:kern w:val="2"/>
+          <w:sz w:val="24"/>
+          <w:szCs w:val="21"/>
+          <w:lang w:val="en-US" w:eastAsia="zh-CN" w:bidi="ar-SA"/>
+        </w:rPr>
+      </w:pPr>
+    </w:p>
+    <w:p>
+      <w:pPr>
+        <w:ind w:firstLine="1040" w:firstLineChars="0"/>
+        <w:rPr>
+          <w:rStyle w:val="6"/>
+          <w:rFonts w:hint="eastAsia" w:asciiTheme="minorHAnsi" w:hAnsiTheme="minorHAnsi" w:eastAsiaTheme="minorEastAsia" w:cstheme="minorBidi"/>
+          <w:b/>
+          <w:kern w:val="2"/>
+          <w:sz w:val="24"/>
+          <w:szCs w:val="21"/>
+          <w:lang w:val="en-US" w:eastAsia="zh-CN" w:bidi="ar-SA"/>
+        </w:rPr>
+      </w:pPr>
+      <w:r>
+        <w:rPr>
+          <w:rStyle w:val="6"/>
+          <w:rFonts w:hint="eastAsia" w:asciiTheme="minorHAnsi" w:hAnsiTheme="minorHAnsi" w:eastAsiaTheme="minorEastAsia" w:cstheme="minorBidi"/>
+          <w:b/>
+          <w:kern w:val="2"/>
+          <w:sz w:val="24"/>
+          <w:szCs w:val="21"/>
+          <w:lang w:val="en-US" w:eastAsia="zh-CN" w:bidi="ar-SA"/>
+        </w:rPr>
+        <w:t>4.</w:t>
+      </w:r>
+      <w:r>
+        <w:rPr>
+          <w:rStyle w:val="6"/>
+          <w:rFonts w:hint="eastAsia" w:cstheme="minorBidi"/>
+          <w:b/>
+          <w:kern w:val="2"/>
+          <w:sz w:val="24"/>
+          <w:szCs w:val="21"/>
+          <w:lang w:val="en-US" w:eastAsia="zh-CN" w:bidi="ar-SA"/>
+        </w:rPr>
+        <w:t>5</w:t>
+      </w:r>
+      <w:r>
+        <w:rPr>
+          <w:rStyle w:val="6"/>
+          <w:rFonts w:hint="eastAsia" w:asciiTheme="minorHAnsi" w:hAnsiTheme="minorHAnsi" w:eastAsiaTheme="minorEastAsia" w:cstheme="minorBidi"/>
+          <w:b/>
+          <w:kern w:val="2"/>
+          <w:sz w:val="24"/>
+          <w:szCs w:val="21"/>
+          <w:lang w:val="en-US" w:eastAsia="zh-CN" w:bidi="ar-SA"/>
+        </w:rPr>
+        <w:t>.3 应答消息</w:t>
+      </w:r>
+      <w:bookmarkStart w:id="6" w:name="_GoBack"/>
+      <w:bookmarkEnd w:id="6"/>
+    </w:p>
+    <w:p>
+      <w:pPr>
+        <w:ind w:firstLine="1040" w:firstLineChars="0"/>
+        <w:rPr>
+          <w:rStyle w:val="6"/>
+          <w:rFonts w:hint="eastAsia" w:asciiTheme="minorHAnsi" w:hAnsiTheme="minorHAnsi" w:eastAsiaTheme="minorEastAsia" w:cstheme="minorBidi"/>
+          <w:b/>
+          <w:kern w:val="2"/>
+          <w:sz w:val="24"/>
+          <w:szCs w:val="21"/>
+          <w:lang w:val="en-US" w:eastAsia="zh-CN" w:bidi="ar-SA"/>
+        </w:rPr>
+      </w:pPr>
+    </w:p>
+    <w:tbl>
+      <w:tblPr>
+        <w:tblStyle w:val="8"/>
+        <w:tblW w:w="8046" w:type="dxa"/>
+        <w:tblInd w:w="851" w:type="dxa"/>
+        <w:tblBorders>
+          <w:top w:val="single" w:color="000000" w:sz="4" w:space="0"/>
+          <w:left w:val="single" w:color="000000" w:sz="4" w:space="0"/>
+          <w:bottom w:val="single" w:color="000000" w:sz="4" w:space="0"/>
+          <w:right w:val="single" w:color="000000" w:sz="4" w:space="0"/>
+          <w:insideH w:val="single" w:color="000000" w:sz="4" w:space="0"/>
+          <w:insideV w:val="single" w:color="000000" w:sz="4" w:space="0"/>
+        </w:tblBorders>
+        <w:tblLayout w:type="fixed"/>
+        <w:tblCellMar>
+          <w:top w:w="0" w:type="dxa"/>
+          <w:left w:w="108" w:type="dxa"/>
+          <w:bottom w:w="0" w:type="dxa"/>
+          <w:right w:w="108" w:type="dxa"/>
+        </w:tblCellMar>
+      </w:tblPr>
+      <w:tblGrid>
+        <w:gridCol w:w="3652"/>
+        <w:gridCol w:w="4394"/>
+      </w:tblGrid>
+      <w:tr>
+        <w:tblPrEx>
+          <w:tblBorders>
+            <w:top w:val="single" w:color="000000" w:sz="4" w:space="0"/>
+            <w:left w:val="single" w:color="000000" w:sz="4" w:space="0"/>
+            <w:bottom w:val="single" w:color="000000" w:sz="4" w:space="0"/>
+            <w:right w:val="single" w:color="000000" w:sz="4" w:space="0"/>
+            <w:insideH w:val="single" w:color="000000" w:sz="4" w:space="0"/>
+            <w:insideV w:val="single" w:color="000000" w:sz="4" w:space="0"/>
+          </w:tblBorders>
+          <w:tblLayout w:type="fixed"/>
+          <w:tblCellMar>
+            <w:top w:w="0" w:type="dxa"/>
+            <w:left w:w="108" w:type="dxa"/>
+            <w:bottom w:w="0" w:type="dxa"/>
+            <w:right w:w="108" w:type="dxa"/>
+          </w:tblCellMar>
+        </w:tblPrEx>
+        <w:tc>
+          <w:tcPr>
+            <w:tcW w:w="3652" w:type="dxa"/>
+            <w:shd w:val="clear" w:color="auto" w:fill="FFFFCC"/>
+          </w:tcPr>
+          <w:p>
+            <w:pPr>
+              <w:pStyle w:val="14"/>
+              <w:ind w:firstLine="0"/>
+              <w:rPr>
+                <w:rFonts w:ascii="微软雅黑" w:hAnsi="微软雅黑" w:eastAsia="微软雅黑"/>
+                <w:b/>
+                <w:sz w:val="18"/>
+                <w:szCs w:val="18"/>
+              </w:rPr>
+            </w:pPr>
+            <w:r>
+              <w:rPr>
+                <w:rFonts w:hint="eastAsia" w:ascii="微软雅黑" w:hAnsi="微软雅黑" w:eastAsia="微软雅黑"/>
+                <w:b/>
+                <w:sz w:val="18"/>
+                <w:szCs w:val="18"/>
+              </w:rPr>
+              <w:t>参数字段</w:t>
+            </w:r>
+          </w:p>
+        </w:tc>
+        <w:tc>
+          <w:tcPr>
+            <w:tcW w:w="4394" w:type="dxa"/>
+            <w:shd w:val="clear" w:color="auto" w:fill="FFFFCC"/>
+          </w:tcPr>
+          <w:p>
+            <w:pPr>
+              <w:pStyle w:val="14"/>
+              <w:ind w:firstLine="0"/>
+              <w:rPr>
+                <w:rFonts w:ascii="微软雅黑" w:hAnsi="微软雅黑" w:eastAsia="微软雅黑"/>
+                <w:b/>
+                <w:sz w:val="18"/>
+                <w:szCs w:val="18"/>
+              </w:rPr>
+            </w:pPr>
+            <w:r>
+              <w:rPr>
+                <w:rFonts w:hint="eastAsia" w:ascii="微软雅黑" w:hAnsi="微软雅黑" w:eastAsia="微软雅黑"/>
+                <w:b/>
+                <w:sz w:val="18"/>
+                <w:szCs w:val="18"/>
+              </w:rPr>
+              <w:t>字段说明</w:t>
+            </w:r>
+          </w:p>
+        </w:tc>
+      </w:tr>
+      <w:tr>
+        <w:tblPrEx>
+          <w:tblBorders>
+            <w:top w:val="single" w:color="000000" w:sz="4" w:space="0"/>
+            <w:left w:val="single" w:color="000000" w:sz="4" w:space="0"/>
+            <w:bottom w:val="single" w:color="000000" w:sz="4" w:space="0"/>
+            <w:right w:val="single" w:color="000000" w:sz="4" w:space="0"/>
+            <w:insideH w:val="single" w:color="000000" w:sz="4" w:space="0"/>
+            <w:insideV w:val="single" w:color="000000" w:sz="4" w:space="0"/>
+          </w:tblBorders>
+          <w:tblLayout w:type="fixed"/>
+          <w:tblCellMar>
+            <w:top w:w="0" w:type="dxa"/>
+            <w:left w:w="108" w:type="dxa"/>
+            <w:bottom w:w="0" w:type="dxa"/>
+            <w:right w:w="108" w:type="dxa"/>
+          </w:tblCellMar>
+        </w:tblPrEx>
+        <w:tc>
+          <w:tcPr>
+            <w:tcW w:w="3652" w:type="dxa"/>
+          </w:tcPr>
+          <w:p>
+            <w:pPr>
+              <w:rPr>
+                <w:rFonts w:hint="eastAsia" w:eastAsiaTheme="minorEastAsia"/>
+                <w:lang w:val="en-US" w:eastAsia="zh-CN"/>
+              </w:rPr>
+            </w:pPr>
+            <w:r>
+              <w:rPr>
+                <w:rFonts w:hint="eastAsia"/>
+                <w:lang w:val="en-US" w:eastAsia="zh-CN"/>
+              </w:rPr>
+              <w:t>Error</w:t>
+            </w:r>
+          </w:p>
+        </w:tc>
+        <w:tc>
+          <w:tcPr>
+            <w:tcW w:w="4394" w:type="dxa"/>
+          </w:tcPr>
+          <w:p>
+            <w:r>
+              <w:rPr>
+                <w:rFonts w:hint="eastAsia"/>
+              </w:rPr>
+              <w:t>返回的</w:t>
+            </w:r>
+            <w:r>
+              <w:rPr>
+                <w:rFonts w:hint="eastAsia"/>
+                <w:lang w:val="en-US" w:eastAsia="zh-CN"/>
+              </w:rPr>
+              <w:t>错误码（成功时没有）</w:t>
+            </w:r>
+          </w:p>
+        </w:tc>
+      </w:tr>
+      <w:tr>
+        <w:tblPrEx>
+          <w:tblBorders>
+            <w:top w:val="single" w:color="000000" w:sz="4" w:space="0"/>
+            <w:left w:val="single" w:color="000000" w:sz="4" w:space="0"/>
+            <w:bottom w:val="single" w:color="000000" w:sz="4" w:space="0"/>
+            <w:right w:val="single" w:color="000000" w:sz="4" w:space="0"/>
+            <w:insideH w:val="single" w:color="000000" w:sz="4" w:space="0"/>
+            <w:insideV w:val="single" w:color="000000" w:sz="4" w:space="0"/>
+          </w:tblBorders>
+          <w:tblLayout w:type="fixed"/>
+          <w:tblCellMar>
+            <w:top w:w="0" w:type="dxa"/>
+            <w:left w:w="108" w:type="dxa"/>
+            <w:bottom w:w="0" w:type="dxa"/>
+            <w:right w:w="108" w:type="dxa"/>
+          </w:tblCellMar>
+        </w:tblPrEx>
+        <w:tc>
+          <w:tcPr>
+            <w:tcW w:w="3652" w:type="dxa"/>
+          </w:tcPr>
+          <w:p>
+            <w:pPr>
+              <w:rPr>
+                <w:rFonts w:hint="eastAsia" w:eastAsiaTheme="minorEastAsia"/>
+                <w:lang w:val="en-US" w:eastAsia="zh-CN"/>
+              </w:rPr>
+            </w:pPr>
+            <w:r>
+              <w:rPr>
+                <w:rFonts w:hint="eastAsia"/>
+                <w:lang w:val="en-US" w:eastAsia="zh-CN"/>
+              </w:rPr>
+              <w:t>Data</w:t>
+            </w:r>
+          </w:p>
+        </w:tc>
+        <w:tc>
+          <w:tcPr>
+            <w:tcW w:w="4394" w:type="dxa"/>
+          </w:tcPr>
+          <w:p>
+            <w:pPr>
+              <w:rPr>
+                <w:rFonts w:hint="eastAsia" w:eastAsiaTheme="minorEastAsia"/>
+                <w:lang w:eastAsia="zh-CN"/>
+              </w:rPr>
+            </w:pPr>
+            <w:r>
+              <w:rPr>
+                <w:rFonts w:hint="eastAsia"/>
+                <w:lang w:val="en-US" w:eastAsia="zh-CN"/>
+              </w:rPr>
+              <w:t>详见data对象</w:t>
+            </w:r>
+          </w:p>
+        </w:tc>
+      </w:tr>
+    </w:tbl>
+    <w:p>
+      <w:pPr>
+        <w:ind w:firstLine="1040" w:firstLineChars="0"/>
+        <w:rPr>
+          <w:rStyle w:val="6"/>
+          <w:rFonts w:hint="eastAsia" w:cstheme="minorBidi"/>
+          <w:b/>
+          <w:kern w:val="2"/>
+          <w:sz w:val="24"/>
+          <w:szCs w:val="21"/>
+          <w:lang w:val="en-US" w:eastAsia="zh-CN" w:bidi="ar-SA"/>
+        </w:rPr>
+      </w:pPr>
+    </w:p>
+    <w:p>
+      <w:pPr>
+        <w:ind w:firstLine="1040" w:firstLineChars="0"/>
+        <w:rPr>
+          <w:rStyle w:val="6"/>
+          <w:rFonts w:hint="eastAsia" w:asciiTheme="minorHAnsi" w:hAnsiTheme="minorHAnsi" w:eastAsiaTheme="minorEastAsia" w:cstheme="minorBidi"/>
+          <w:b/>
+          <w:kern w:val="2"/>
+          <w:sz w:val="24"/>
+          <w:szCs w:val="21"/>
+          <w:lang w:val="en-US" w:eastAsia="zh-CN" w:bidi="ar-SA"/>
+        </w:rPr>
+      </w:pPr>
+      <w:r>
+        <w:rPr>
+          <w:rStyle w:val="6"/>
+          <w:rFonts w:hint="eastAsia" w:cstheme="minorBidi"/>
+          <w:b/>
+          <w:kern w:val="2"/>
+          <w:sz w:val="24"/>
+          <w:szCs w:val="21"/>
+          <w:lang w:val="en-US" w:eastAsia="zh-CN" w:bidi="ar-SA"/>
+        </w:rPr>
+        <w:t>4.5.4 Data对象</w:t>
+      </w:r>
+    </w:p>
+    <w:tbl>
+      <w:tblPr>
+        <w:tblStyle w:val="8"/>
+        <w:tblW w:w="8046" w:type="dxa"/>
+        <w:tblInd w:w="851" w:type="dxa"/>
+        <w:tblBorders>
+          <w:top w:val="single" w:color="000000" w:sz="4" w:space="0"/>
+          <w:left w:val="single" w:color="000000" w:sz="4" w:space="0"/>
+          <w:bottom w:val="single" w:color="000000" w:sz="4" w:space="0"/>
+          <w:right w:val="single" w:color="000000" w:sz="4" w:space="0"/>
+          <w:insideH w:val="single" w:color="000000" w:sz="4" w:space="0"/>
+          <w:insideV w:val="single" w:color="000000" w:sz="4" w:space="0"/>
+        </w:tblBorders>
+        <w:tblLayout w:type="fixed"/>
+        <w:tblCellMar>
+          <w:top w:w="0" w:type="dxa"/>
+          <w:left w:w="108" w:type="dxa"/>
+          <w:bottom w:w="0" w:type="dxa"/>
+          <w:right w:w="108" w:type="dxa"/>
+        </w:tblCellMar>
+      </w:tblPr>
+      <w:tblGrid>
+        <w:gridCol w:w="3652"/>
+        <w:gridCol w:w="4394"/>
+      </w:tblGrid>
+      <w:tr>
+        <w:tblPrEx>
+          <w:tblBorders>
+            <w:top w:val="single" w:color="000000" w:sz="4" w:space="0"/>
+            <w:left w:val="single" w:color="000000" w:sz="4" w:space="0"/>
+            <w:bottom w:val="single" w:color="000000" w:sz="4" w:space="0"/>
+            <w:right w:val="single" w:color="000000" w:sz="4" w:space="0"/>
+            <w:insideH w:val="single" w:color="000000" w:sz="4" w:space="0"/>
+            <w:insideV w:val="single" w:color="000000" w:sz="4" w:space="0"/>
+          </w:tblBorders>
+          <w:tblLayout w:type="fixed"/>
+          <w:tblCellMar>
+            <w:top w:w="0" w:type="dxa"/>
+            <w:left w:w="108" w:type="dxa"/>
+            <w:bottom w:w="0" w:type="dxa"/>
+            <w:right w:w="108" w:type="dxa"/>
+          </w:tblCellMar>
+        </w:tblPrEx>
+        <w:tc>
+          <w:tcPr>
+            <w:tcW w:w="3652" w:type="dxa"/>
+            <w:shd w:val="clear" w:color="auto" w:fill="FFFFCC"/>
+          </w:tcPr>
+          <w:p>
+            <w:pPr>
+              <w:pStyle w:val="14"/>
+              <w:ind w:firstLine="0"/>
+              <w:rPr>
+                <w:rFonts w:ascii="微软雅黑" w:hAnsi="微软雅黑" w:eastAsia="微软雅黑"/>
+                <w:b/>
+                <w:sz w:val="18"/>
+                <w:szCs w:val="18"/>
+              </w:rPr>
+            </w:pPr>
+            <w:r>
+              <w:rPr>
+                <w:rFonts w:hint="eastAsia" w:ascii="微软雅黑" w:hAnsi="微软雅黑" w:eastAsia="微软雅黑"/>
+                <w:b/>
+                <w:sz w:val="18"/>
+                <w:szCs w:val="18"/>
+              </w:rPr>
+              <w:t>参数字段</w:t>
+            </w:r>
+          </w:p>
+        </w:tc>
+        <w:tc>
+          <w:tcPr>
+            <w:tcW w:w="4394" w:type="dxa"/>
+            <w:shd w:val="clear" w:color="auto" w:fill="FFFFCC"/>
+          </w:tcPr>
+          <w:p>
+            <w:pPr>
+              <w:pStyle w:val="14"/>
+              <w:ind w:firstLine="0"/>
+              <w:rPr>
+                <w:rFonts w:ascii="微软雅黑" w:hAnsi="微软雅黑" w:eastAsia="微软雅黑"/>
+                <w:b/>
+                <w:sz w:val="18"/>
+                <w:szCs w:val="18"/>
+              </w:rPr>
+            </w:pPr>
+            <w:r>
+              <w:rPr>
+                <w:rFonts w:hint="eastAsia" w:ascii="微软雅黑" w:hAnsi="微软雅黑" w:eastAsia="微软雅黑"/>
+                <w:b/>
+                <w:sz w:val="18"/>
+                <w:szCs w:val="18"/>
+              </w:rPr>
+              <w:t>字段说明</w:t>
+            </w:r>
+          </w:p>
+        </w:tc>
+      </w:tr>
+      <w:tr>
+        <w:tblPrEx>
+          <w:tblBorders>
+            <w:top w:val="single" w:color="000000" w:sz="4" w:space="0"/>
+            <w:left w:val="single" w:color="000000" w:sz="4" w:space="0"/>
+            <w:bottom w:val="single" w:color="000000" w:sz="4" w:space="0"/>
+            <w:right w:val="single" w:color="000000" w:sz="4" w:space="0"/>
+            <w:insideH w:val="single" w:color="000000" w:sz="4" w:space="0"/>
+            <w:insideV w:val="single" w:color="000000" w:sz="4" w:space="0"/>
+          </w:tblBorders>
+          <w:tblLayout w:type="fixed"/>
+          <w:tblCellMar>
+            <w:top w:w="0" w:type="dxa"/>
+            <w:left w:w="108" w:type="dxa"/>
+            <w:bottom w:w="0" w:type="dxa"/>
+            <w:right w:w="108" w:type="dxa"/>
+          </w:tblCellMar>
+        </w:tblPrEx>
+        <w:tc>
+          <w:tcPr>
+            <w:tcW w:w="3652" w:type="dxa"/>
+          </w:tcPr>
+          <w:p>
+            <w:pPr>
+              <w:rPr>
+                <w:rFonts w:hint="eastAsia" w:eastAsiaTheme="minorEastAsia"/>
+                <w:lang w:val="en-US" w:eastAsia="zh-CN"/>
+              </w:rPr>
+            </w:pPr>
+            <w:r>
+              <w:rPr>
+                <w:rFonts w:hint="eastAsia"/>
+                <w:lang w:val="en-US" w:eastAsia="zh-CN"/>
+              </w:rPr>
+              <w:t>Data</w:t>
+            </w:r>
+          </w:p>
+        </w:tc>
+        <w:tc>
+          <w:tcPr>
+            <w:tcW w:w="4394" w:type="dxa"/>
+          </w:tcPr>
+          <w:p>
+            <w:pPr>
+              <w:rPr>
+                <w:rFonts w:hint="eastAsia" w:eastAsiaTheme="minorEastAsia"/>
+                <w:lang w:val="en-US" w:eastAsia="zh-CN"/>
+              </w:rPr>
+            </w:pPr>
+            <w:r>
+              <w:rPr>
+                <w:rFonts w:hint="eastAsia"/>
+                <w:lang w:val="en-US" w:eastAsia="zh-CN"/>
+              </w:rPr>
+              <w:t>24小时的所有平均值</w:t>
+            </w:r>
+          </w:p>
+        </w:tc>
+      </w:tr>
+    </w:tbl>
     <w:p>
       <w:pPr>
         <w:ind w:firstLine="1040" w:firstLineChars="0"/>
@@ -6860,12 +8026,6 @@
             <w:insideV w:val="single" w:color="000000" w:sz="4" w:space="0"/>
           </w:tblBorders>
           <w:tblLayout w:type="fixed"/>
-          <w:tblCellMar>
-            <w:top w:w="0" w:type="dxa"/>
-            <w:left w:w="108" w:type="dxa"/>
-            <w:bottom w:w="0" w:type="dxa"/>
-            <w:right w:w="108" w:type="dxa"/>
-          </w:tblCellMar>
         </w:tblPrEx>
         <w:tc>
           <w:tcPr>
@@ -8799,12 +9959,6 @@
             <w:insideV w:val="single" w:color="000000" w:sz="4" w:space="0"/>
           </w:tblBorders>
           <w:tblLayout w:type="fixed"/>
-          <w:tblCellMar>
-            <w:top w:w="0" w:type="dxa"/>
-            <w:left w:w="108" w:type="dxa"/>
-            <w:bottom w:w="0" w:type="dxa"/>
-            <w:right w:w="108" w:type="dxa"/>
-          </w:tblCellMar>
         </w:tblPrEx>
         <w:tc>
           <w:tcPr>
@@ -8890,6 +10044,26 @@
     </w:sectPr>
   </w:body>
 </w:document>
+</file>
+
+<file path=word/numbering.xml><?xml version="1.0" encoding="utf-8"?>
+<w:numbering xmlns:wpc="http://schemas.microsoft.com/office/word/2010/wordprocessingCanvas" xmlns:mc="http://schemas.openxmlformats.org/markup-compatibility/2006" xmlns:o="urn:schemas-microsoft-com:office:office" xmlns:r="http://schemas.openxmlformats.org/officeDocument/2006/relationships" xmlns:m="http://schemas.openxmlformats.org/officeDocument/2006/math" xmlns:v="urn:schemas-microsoft-com:vml" xmlns:wp14="http://schemas.microsoft.com/office/word/2010/wordprocessingDrawing" xmlns:wp="http://schemas.openxmlformats.org/drawingml/2006/wordprocessingDrawing" xmlns:w10="urn:schemas-microsoft-com:office:word" xmlns:w="http://schemas.openxmlformats.org/wordprocessingml/2006/main" xmlns:w14="http://schemas.microsoft.com/office/word/2010/wordml" xmlns:wpg="http://schemas.microsoft.com/office/word/2010/wordprocessingGroup" xmlns:wpi="http://schemas.microsoft.com/office/word/2010/wordprocessingInk" xmlns:wne="http://schemas.microsoft.com/office/word/2006/wordml" xmlns:wps="http://schemas.microsoft.com/office/word/2010/wordprocessingShape" mc:Ignorable="w14 wp14">
+  <w:abstractNum w:abstractNumId="0">
+    <w:nsid w:val="58B935D9"/>
+    <w:multiLevelType w:val="singleLevel"/>
+    <w:tmpl w:val="58B935D9"/>
+    <w:lvl w:ilvl="0" w:tentative="0">
+      <w:start w:val="1"/>
+      <w:numFmt w:val="decimal"/>
+      <w:suff w:val="nothing"/>
+      <w:lvlText w:val="%1."/>
+      <w:lvlJc w:val="left"/>
+    </w:lvl>
+  </w:abstractNum>
+  <w:num w:numId="1">
+    <w:abstractNumId w:val="0"/>
+  </w:num>
+</w:numbering>
 </file>
 
 <file path=word/styles.xml><?xml version="1.0" encoding="utf-8"?>
@@ -8967,7 +10141,7 @@
     <w:lsdException w:qFormat="1" w:unhideWhenUsed="0" w:uiPriority="0" w:semiHidden="0" w:name="Title"/>
     <w:lsdException w:unhideWhenUsed="0" w:uiPriority="0" w:semiHidden="0" w:name="Closing"/>
     <w:lsdException w:unhideWhenUsed="0" w:uiPriority="0" w:semiHidden="0" w:name="Signature"/>
-    <w:lsdException w:unhideWhenUsed="0" w:uiPriority="0" w:name="Default Paragraph Font"/>
+    <w:lsdException w:qFormat="1" w:unhideWhenUsed="0" w:uiPriority="0" w:name="Default Paragraph Font"/>
     <w:lsdException w:unhideWhenUsed="0" w:uiPriority="0" w:semiHidden="0" w:name="Body Text"/>
     <w:lsdException w:unhideWhenUsed="0" w:uiPriority="0" w:semiHidden="0" w:name="Body Text Indent"/>
     <w:lsdException w:unhideWhenUsed="0" w:uiPriority="0" w:semiHidden="0" w:name="List Continue"/>
@@ -9001,7 +10175,7 @@
     <w:lsdException w:unhideWhenUsed="0" w:uiPriority="0" w:semiHidden="0" w:name="HTML Code"/>
     <w:lsdException w:unhideWhenUsed="0" w:uiPriority="0" w:semiHidden="0" w:name="HTML Definition"/>
     <w:lsdException w:unhideWhenUsed="0" w:uiPriority="0" w:semiHidden="0" w:name="HTML Keyboard"/>
-    <w:lsdException w:unhideWhenUsed="0" w:uiPriority="0" w:semiHidden="0" w:name="HTML Preformatted"/>
+    <w:lsdException w:qFormat="1" w:unhideWhenUsed="0" w:uiPriority="0" w:semiHidden="0" w:name="HTML Preformatted"/>
     <w:lsdException w:unhideWhenUsed="0" w:uiPriority="0" w:semiHidden="0" w:name="HTML Sample"/>
     <w:lsdException w:unhideWhenUsed="0" w:uiPriority="0" w:semiHidden="0" w:name="HTML Typewriter"/>
     <w:lsdException w:unhideWhenUsed="0" w:uiPriority="0" w:semiHidden="0" w:name="HTML Variable"/>
@@ -9225,6 +10399,7 @@
   <w:style w:type="character" w:default="1" w:styleId="6">
     <w:name w:val="Default Paragraph Font"/>
     <w:semiHidden/>
+    <w:qFormat/>
     <w:uiPriority w:val="0"/>
   </w:style>
   <w:style w:type="table" w:default="1" w:styleId="8">
@@ -9245,6 +10420,7 @@
   <w:style w:type="paragraph" w:styleId="5">
     <w:name w:val="HTML Preformatted"/>
     <w:basedOn w:val="1"/>
+    <w:qFormat/>
     <w:uiPriority w:val="0"/>
     <w:pPr>
       <w:tabs>
@@ -9367,6 +10543,7 @@
   <w:style w:type="paragraph" w:customStyle="1" w:styleId="13">
     <w:name w:val="DefDesc"/>
     <w:basedOn w:val="1"/>
+    <w:qFormat/>
     <w:uiPriority w:val="0"/>
     <w:pPr>
       <w:widowControl/>

</xml_diff>